<commit_message>
updated pseudoinstructions in design doc.
some jal was janky and used pseudoistructions in it (pseudo-ception!!!)
</commit_message>
<xml_diff>
--- a/Official Design Documentation.docx
+++ b/Official Design Documentation.docx
@@ -935,16 +935,7 @@
               <w:jc w:val="center"/>
             </w:pPr>
             <w:r>
-              <w:t>Reg [11</w:t>
-            </w:r>
-            <w:r>
-              <w:t>:</w:t>
-            </w:r>
-            <w:r>
-              <w:t>9</w:t>
-            </w:r>
-            <w:r>
-              <w:t>]</w:t>
+              <w:t>Reg [11:9]</w:t>
             </w:r>
           </w:p>
         </w:tc>
@@ -959,8 +950,6 @@
             <w:r>
               <w:t>Unused[8:6]</w:t>
             </w:r>
-            <w:bookmarkStart w:id="0" w:name="_GoBack"/>
-            <w:bookmarkEnd w:id="0"/>
           </w:p>
         </w:tc>
         <w:tc>
@@ -3772,116 +3761,431 @@
       <w:pPr>
         <w:spacing w:after="0"/>
       </w:pPr>
-      <w:r>
-        <w:rPr>
-          <w:b/>
-        </w:rPr>
-        <w:t>Instructions</w:t>
-      </w:r>
-      <w:r>
-        <w:t>:</w:t>
-      </w:r>
-    </w:p>
-    <w:p>
-      <w:pPr>
-        <w:spacing w:after="0"/>
-      </w:pPr>
-      <w:r>
-        <w:t>swap $m, $ra</w:t>
+    </w:p>
+    <w:p>
+      <w:pPr>
+        <w:spacing w:after="0"/>
+        <w:rPr>
+          <w:b/>
+        </w:rPr>
+      </w:pPr>
+      <w:r>
+        <w:rPr>
+          <w:b/>
+        </w:rPr>
+        <w:t>Assembly Instructions:</w:t>
+      </w:r>
+    </w:p>
+    <w:p>
+      <w:pPr>
+        <w:tabs>
+          <w:tab w:val="left" w:pos="2250"/>
+        </w:tabs>
+        <w:spacing w:after="0"/>
+      </w:pPr>
+      <w:r>
+        <w:t>Copy $m, $at</w:t>
       </w:r>
       <w:r>
         <w:tab/>
+        <w:t># store argument in $at</w:t>
+      </w:r>
+    </w:p>
+    <w:p>
+      <w:pPr>
+        <w:tabs>
+          <w:tab w:val="left" w:pos="2250"/>
+        </w:tabs>
+        <w:spacing w:after="0"/>
+      </w:pPr>
+      <w:r>
+        <w:t>Copy $ra, $m</w:t>
       </w:r>
       <w:r>
         <w:tab/>
-        <w:t># saves $m</w:t>
+        <w:t># load return address</w:t>
+      </w:r>
+    </w:p>
+    <w:p>
+      <w:pPr>
+        <w:tabs>
+          <w:tab w:val="left" w:pos="2250"/>
+        </w:tabs>
+        <w:spacing w:after="0"/>
+      </w:pPr>
+      <w:r>
+        <w:t>Sw $sp[0]</w:t>
       </w:r>
       <w:r>
         <w:tab/>
+        <w:t># store return address</w:t>
+      </w:r>
+      <w:r>
+        <w:t xml:space="preserve"> in memory</w:t>
+      </w:r>
+    </w:p>
+    <w:p>
+      <w:pPr>
+        <w:tabs>
+          <w:tab w:val="left" w:pos="2250"/>
+        </w:tabs>
+        <w:spacing w:after="0"/>
+      </w:pPr>
+      <w:r>
+        <w:t>Copy $sp, $m</w:t>
       </w:r>
       <w:r>
         <w:tab/>
       </w:r>
       <w:r>
+        <w:t># load stack pointer</w:t>
+      </w:r>
+    </w:p>
+    <w:p>
+      <w:pPr>
+        <w:tabs>
+          <w:tab w:val="left" w:pos="2250"/>
+        </w:tabs>
+        <w:spacing w:after="0"/>
+      </w:pPr>
+      <w:r>
+        <w:t>Addi 1</w:t>
+      </w:r>
+      <w:r>
         <w:tab/>
       </w:r>
       <w:r>
+        <w:t># update stack pointer</w:t>
+      </w:r>
+    </w:p>
+    <w:p>
+      <w:pPr>
+        <w:tabs>
+          <w:tab w:val="left" w:pos="2250"/>
+        </w:tabs>
+        <w:spacing w:after="0"/>
+      </w:pPr>
+      <w:r>
+        <w:t>Copy $m, $sp</w:t>
+      </w:r>
+      <w:r>
         <w:tab/>
-        <w:t># 0000 0101 000 001 xx</w:t>
-      </w:r>
-    </w:p>
-    <w:p>
-      <w:pPr>
-        <w:spacing w:after="0"/>
-      </w:pPr>
-      <w:r>
-        <w:t>sw $sp[0]</w:t>
+      </w:r>
+      <w:r>
+        <w:t># store new stack pointer</w:t>
+      </w:r>
+    </w:p>
+    <w:p>
+      <w:pPr>
+        <w:tabs>
+          <w:tab w:val="left" w:pos="2250"/>
+        </w:tabs>
+        <w:spacing w:after="0"/>
+      </w:pPr>
+      <w:r>
+        <w:t xml:space="preserve">Li [current </w:t>
+      </w:r>
+      <w:r>
+        <w:t>PC</w:t>
+      </w:r>
+      <w:r>
+        <w:t xml:space="preserve"> + </w:t>
+      </w:r>
+      <w:r>
+        <w:t>4</w:t>
+      </w:r>
+      <w:r>
+        <w:t>]</w:t>
       </w:r>
       <w:r>
         <w:tab/>
       </w:r>
       <w:r>
+        <w:t xml:space="preserve"># load the address of the (current line + 4) to set new </w:t>
+      </w:r>
+      <w:r>
+        <w:t>$ra, (done in assembler)</w:t>
+      </w:r>
+    </w:p>
+    <w:p>
+      <w:pPr>
+        <w:tabs>
+          <w:tab w:val="left" w:pos="2250"/>
+        </w:tabs>
+        <w:spacing w:after="0"/>
+      </w:pPr>
+      <w:r>
+        <w:t xml:space="preserve">Copy </w:t>
+      </w:r>
+      <w:r>
+        <w:t>$</w:t>
+      </w:r>
+      <w:r>
+        <w:t>m, $ra</w:t>
+      </w:r>
+      <w:r>
         <w:tab/>
-        <w:t># puts the return address on the stack.</w:t>
+      </w:r>
+      <w:r>
+        <w:t># sets $ra to the new return address</w:t>
+      </w:r>
+    </w:p>
+    <w:p>
+      <w:pPr>
+        <w:tabs>
+          <w:tab w:val="left" w:pos="2250"/>
+        </w:tabs>
+        <w:spacing w:after="0"/>
+      </w:pPr>
+      <w:r>
+        <w:t>Copy $at, $m</w:t>
       </w:r>
       <w:r>
         <w:tab/>
-        <w:t># 0110 010 000000000</w:t>
-      </w:r>
-    </w:p>
-    <w:p>
-      <w:pPr>
-        <w:spacing w:after="0"/>
-      </w:pPr>
-      <w:r>
-        <w:t>swap $m, $sp</w:t>
+      </w:r>
+      <w:r>
+        <w:t xml:space="preserve"># restores the argument to the main reg from $at. </w:t>
+      </w:r>
+    </w:p>
+    <w:p>
+      <w:pPr>
+        <w:tabs>
+          <w:tab w:val="left" w:pos="2250"/>
+        </w:tabs>
+        <w:spacing w:after="0"/>
+      </w:pPr>
+      <w:r>
+        <w:t>J [given immediate]</w:t>
       </w:r>
       <w:r>
         <w:tab/>
       </w:r>
       <w:r>
-        <w:tab/>
-      </w:r>
-      <w:r>
-        <w:tab/>
-      </w:r>
-      <w:r>
-        <w:tab/>
-      </w:r>
-      <w:r>
-        <w:tab/>
-      </w:r>
-      <w:r>
-        <w:tab/>
-      </w:r>
-      <w:r>
-        <w:tab/>
-        <w:t># 0000 0101 000 010 xx</w:t>
-      </w:r>
-    </w:p>
-    <w:p>
-      <w:pPr>
-        <w:spacing w:after="0"/>
-      </w:pPr>
-      <w:r>
-        <w:t>addi 1</w:t>
-      </w:r>
-      <w:r>
-        <w:tab/>
-      </w:r>
-      <w:r>
-        <w:tab/>
-      </w:r>
-      <w:r>
-        <w:tab/>
-        <w:t># increments the stack pointer</w:t>
-      </w:r>
-      <w:r>
-        <w:tab/>
-      </w:r>
-      <w:r>
-        <w:tab/>
-        <w:t># 0001 000000000001</w:t>
+        <w:t># jumps to desired destination.</w:t>
+      </w:r>
+    </w:p>
+    <w:p>
+      <w:pPr>
+        <w:tabs>
+          <w:tab w:val="left" w:pos="2250"/>
+        </w:tabs>
+        <w:spacing w:after="0"/>
+      </w:pPr>
+    </w:p>
+    <w:p>
+      <w:pPr>
+        <w:tabs>
+          <w:tab w:val="left" w:pos="2250"/>
+        </w:tabs>
+        <w:spacing w:after="0"/>
+        <w:rPr>
+          <w:b/>
+        </w:rPr>
+      </w:pPr>
+      <w:r>
+        <w:rPr>
+          <w:b/>
+        </w:rPr>
+        <w:t xml:space="preserve">Machine Code: </w:t>
+      </w:r>
+    </w:p>
+    <w:p>
+      <w:pPr>
+        <w:tabs>
+          <w:tab w:val="left" w:pos="2250"/>
+        </w:tabs>
+        <w:spacing w:after="0"/>
+      </w:pPr>
+      <w:r>
+        <w:t>0000</w:t>
+      </w:r>
+      <w:r>
+        <w:t xml:space="preserve"> </w:t>
+      </w:r>
+      <w:r>
+        <w:t>000</w:t>
+      </w:r>
+      <w:r>
+        <w:t xml:space="preserve"> </w:t>
+      </w:r>
+      <w:r>
+        <w:t>011</w:t>
+      </w:r>
+      <w:r>
+        <w:t xml:space="preserve"> </w:t>
+      </w:r>
+      <w:r>
+        <w:t xml:space="preserve">0110 </w:t>
+      </w:r>
+      <w:r>
+        <w:t>xx</w:t>
+      </w:r>
+    </w:p>
+    <w:p>
+      <w:pPr>
+        <w:tabs>
+          <w:tab w:val="left" w:pos="2250"/>
+        </w:tabs>
+        <w:spacing w:after="0"/>
+      </w:pPr>
+      <w:r>
+        <w:t>0000</w:t>
+      </w:r>
+      <w:r>
+        <w:t xml:space="preserve"> </w:t>
+      </w:r>
+      <w:r>
+        <w:t>001</w:t>
+      </w:r>
+      <w:r>
+        <w:t xml:space="preserve"> </w:t>
+      </w:r>
+      <w:r>
+        <w:t>000</w:t>
+      </w:r>
+      <w:r>
+        <w:t xml:space="preserve"> </w:t>
+      </w:r>
+      <w:r>
+        <w:t xml:space="preserve">0110 </w:t>
+      </w:r>
+      <w:r>
+        <w:t>xx</w:t>
+      </w:r>
+    </w:p>
+    <w:p>
+      <w:pPr>
+        <w:tabs>
+          <w:tab w:val="left" w:pos="2250"/>
+        </w:tabs>
+        <w:spacing w:after="0"/>
+      </w:pPr>
+      <w:r>
+        <w:t>0110</w:t>
+      </w:r>
+      <w:r>
+        <w:t xml:space="preserve"> </w:t>
+      </w:r>
+      <w:r>
+        <w:t>010</w:t>
+      </w:r>
+      <w:r>
+        <w:t xml:space="preserve"> </w:t>
+      </w:r>
+      <w:r>
+        <w:t>000000000</w:t>
+      </w:r>
+    </w:p>
+    <w:p>
+      <w:pPr>
+        <w:tabs>
+          <w:tab w:val="left" w:pos="2250"/>
+        </w:tabs>
+        <w:spacing w:after="0"/>
+      </w:pPr>
+      <w:r>
+        <w:t xml:space="preserve">0000 010 000 </w:t>
+      </w:r>
+      <w:r>
+        <w:t xml:space="preserve">0110 </w:t>
+      </w:r>
+      <w:r>
+        <w:t>xx</w:t>
+      </w:r>
+    </w:p>
+    <w:p>
+      <w:pPr>
+        <w:tabs>
+          <w:tab w:val="left" w:pos="2250"/>
+        </w:tabs>
+        <w:spacing w:after="0"/>
+      </w:pPr>
+      <w:r>
+        <w:t>0001 000000000001</w:t>
+      </w:r>
+    </w:p>
+    <w:p>
+      <w:pPr>
+        <w:tabs>
+          <w:tab w:val="left" w:pos="2250"/>
+        </w:tabs>
+        <w:spacing w:after="0"/>
+      </w:pPr>
+      <w:r>
+        <w:t>0000 00</w:t>
+      </w:r>
+      <w:bookmarkStart w:id="0" w:name="_GoBack"/>
+      <w:bookmarkEnd w:id="0"/>
+      <w:r>
+        <w:t>0 0</w:t>
+      </w:r>
+      <w:r>
+        <w:t>1</w:t>
+      </w:r>
+      <w:r>
+        <w:t xml:space="preserve">0 </w:t>
+      </w:r>
+      <w:r>
+        <w:t xml:space="preserve">0110 </w:t>
+      </w:r>
+      <w:r>
+        <w:t>xx</w:t>
+      </w:r>
+    </w:p>
+    <w:p>
+      <w:pPr>
+        <w:tabs>
+          <w:tab w:val="left" w:pos="2250"/>
+        </w:tabs>
+        <w:spacing w:after="0"/>
+      </w:pPr>
+      <w:r>
+        <w:t>1000 [current address, calculated in assembler]</w:t>
+      </w:r>
+    </w:p>
+    <w:p>
+      <w:pPr>
+        <w:tabs>
+          <w:tab w:val="left" w:pos="2250"/>
+        </w:tabs>
+        <w:spacing w:after="0"/>
+      </w:pPr>
+      <w:r>
+        <w:t xml:space="preserve">0000 000 001 </w:t>
+      </w:r>
+      <w:r>
+        <w:t xml:space="preserve">0110 </w:t>
+      </w:r>
+      <w:r>
+        <w:t>xx</w:t>
+      </w:r>
+    </w:p>
+    <w:p>
+      <w:pPr>
+        <w:tabs>
+          <w:tab w:val="left" w:pos="2250"/>
+        </w:tabs>
+        <w:spacing w:after="0"/>
+      </w:pPr>
+      <w:r>
+        <w:t xml:space="preserve">0000 011 000 </w:t>
+      </w:r>
+      <w:r>
+        <w:t xml:space="preserve">0110 </w:t>
+      </w:r>
+      <w:r>
+        <w:t>xx</w:t>
+      </w:r>
+    </w:p>
+    <w:p>
+      <w:pPr>
+        <w:tabs>
+          <w:tab w:val="left" w:pos="2250"/>
+        </w:tabs>
+        <w:spacing w:after="0"/>
+      </w:pPr>
+      <w:r>
+        <w:t>0100 [given immediate]</w:t>
       </w:r>
     </w:p>
     <w:p>
@@ -3896,322 +4200,703 @@
         </w:tabs>
         <w:spacing w:after="0"/>
       </w:pPr>
-      <w:r>
-        <w:t>swap $m, $sp</w:t>
-      </w:r>
+    </w:p>
+    <w:p>
+      <w:pPr>
+        <w:spacing w:after="0"/>
+        <w:rPr>
+          <w:b/>
+        </w:rPr>
+      </w:pPr>
+      <w:r>
+        <w:rPr>
+          <w:b/>
+        </w:rPr>
+        <w:t>Swap – swap registers</w:t>
+      </w:r>
+    </w:p>
+    <w:p>
+      <w:pPr>
+        <w:spacing w:after="0"/>
+      </w:pPr>
+      <w:r>
+        <w:t>Swaps the values between registers</w:t>
+      </w:r>
+    </w:p>
+    <w:p>
+      <w:pPr>
+        <w:spacing w:after="0"/>
+        <w:rPr>
+          <w:b/>
+        </w:rPr>
+      </w:pPr>
+    </w:p>
+    <w:p>
+      <w:pPr>
+        <w:spacing w:after="0"/>
+      </w:pPr>
+      <w:r>
+        <w:rPr>
+          <w:b/>
+        </w:rPr>
+        <w:t xml:space="preserve">Assembly </w:t>
+      </w:r>
+      <w:r>
+        <w:rPr>
+          <w:b/>
+        </w:rPr>
+        <w:t>Instructions</w:t>
+      </w:r>
+      <w:r>
+        <w:t>:</w:t>
+      </w:r>
+    </w:p>
+    <w:p>
+      <w:pPr>
+        <w:spacing w:after="0"/>
+      </w:pPr>
+      <w:r>
+        <w:t>Copy $r1</w:t>
+      </w:r>
+      <w:r>
+        <w:t>, $at</w:t>
+      </w:r>
+    </w:p>
+    <w:p>
+      <w:pPr>
+        <w:spacing w:after="0"/>
+      </w:pPr>
+      <w:r>
+        <w:t>Copy $r1, $r2</w:t>
+      </w:r>
+    </w:p>
+    <w:p>
+      <w:pPr>
+        <w:spacing w:after="0"/>
+      </w:pPr>
+      <w:r>
+        <w:t>Copy $at, $</w:t>
+      </w:r>
+      <w:r>
+        <w:t>r1</w:t>
+      </w:r>
+    </w:p>
+    <w:p>
+      <w:pPr>
+        <w:spacing w:after="0"/>
+      </w:pPr>
+    </w:p>
+    <w:p>
+      <w:pPr>
+        <w:spacing w:after="0"/>
+        <w:rPr>
+          <w:b/>
+        </w:rPr>
+      </w:pPr>
+      <w:r>
+        <w:rPr>
+          <w:b/>
+        </w:rPr>
+        <w:t>Machine Code:</w:t>
+      </w:r>
+    </w:p>
+    <w:p>
+      <w:pPr>
+        <w:spacing w:after="0"/>
+      </w:pPr>
+      <w:r>
+        <w:t xml:space="preserve">0000 [r1] 011 </w:t>
+      </w:r>
+      <w:r>
+        <w:t xml:space="preserve">0110 </w:t>
+      </w:r>
+      <w:r>
+        <w:t>xx</w:t>
+      </w:r>
+    </w:p>
+    <w:p>
+      <w:pPr>
+        <w:spacing w:after="0"/>
+      </w:pPr>
+      <w:r>
+        <w:t>0000 [r1] [r2]</w:t>
+      </w:r>
+      <w:r>
+        <w:t xml:space="preserve"> </w:t>
+      </w:r>
+      <w:r>
+        <w:t xml:space="preserve">0110 </w:t>
+      </w:r>
+      <w:r>
+        <w:t>xx</w:t>
+      </w:r>
+    </w:p>
+    <w:p>
+      <w:pPr>
+        <w:spacing w:after="0"/>
+      </w:pPr>
+      <w:r>
+        <w:t xml:space="preserve">0000 </w:t>
+      </w:r>
+      <w:r>
+        <w:t xml:space="preserve">011 [r1] </w:t>
+      </w:r>
+      <w:r>
+        <w:t xml:space="preserve">0110 </w:t>
+      </w:r>
+      <w:r>
+        <w:t>xx</w:t>
+      </w:r>
+    </w:p>
+    <w:p>
+      <w:pPr>
+        <w:spacing w:after="0"/>
+      </w:pPr>
+    </w:p>
+    <w:p>
+      <w:pPr>
+        <w:spacing w:after="0"/>
+      </w:pPr>
+    </w:p>
+    <w:p>
+      <w:pPr>
+        <w:spacing w:after="0"/>
+        <w:rPr>
+          <w:b/>
+        </w:rPr>
+      </w:pPr>
+      <w:r>
+        <w:rPr>
+          <w:b/>
+        </w:rPr>
+        <w:lastRenderedPageBreak/>
+        <w:t>Lui – Load upper immediate</w:t>
+      </w:r>
+    </w:p>
+    <w:p>
+      <w:pPr>
+        <w:spacing w:after="0"/>
+      </w:pPr>
+      <w:r>
+        <w:t>Loads an immediate larger than would normally fit in the load immediate command.</w:t>
+      </w:r>
+    </w:p>
+    <w:p>
+      <w:pPr>
+        <w:spacing w:after="0"/>
+      </w:pPr>
+    </w:p>
+    <w:p>
+      <w:pPr>
+        <w:spacing w:after="0"/>
+      </w:pPr>
+      <w:r>
+        <w:rPr>
+          <w:b/>
+        </w:rPr>
+        <w:t>Assembly instructions</w:t>
+      </w:r>
+      <w:r>
+        <w:t>:</w:t>
+      </w:r>
+    </w:p>
+    <w:p>
+      <w:pPr>
+        <w:spacing w:after="0"/>
+      </w:pPr>
+      <w:r>
+        <w:t>Li [given immediate]</w:t>
+      </w:r>
+    </w:p>
+    <w:p>
+      <w:pPr>
+        <w:spacing w:after="0"/>
+      </w:pPr>
+      <w:r>
+        <w:t>Sll $m, 4</w:t>
+      </w:r>
+    </w:p>
+    <w:p>
+      <w:pPr>
+        <w:spacing w:after="0"/>
+      </w:pPr>
+    </w:p>
+    <w:p>
+      <w:pPr>
+        <w:spacing w:after="0"/>
+        <w:rPr>
+          <w:b/>
+        </w:rPr>
+      </w:pPr>
+      <w:r>
+        <w:rPr>
+          <w:b/>
+        </w:rPr>
+        <w:t>Machine code:</w:t>
+      </w:r>
+    </w:p>
+    <w:p>
+      <w:pPr>
+        <w:spacing w:after="0"/>
+      </w:pPr>
+      <w:r>
+        <w:t xml:space="preserve">1000 </w:t>
+      </w:r>
+      <w:r>
+        <w:t>[given immediate]</w:t>
+      </w:r>
+    </w:p>
+    <w:p>
+      <w:pPr>
+        <w:spacing w:after="0"/>
+      </w:pPr>
+      <w:r>
+        <w:t xml:space="preserve">1100 000 </w:t>
+      </w:r>
+      <w:r>
+        <w:t>000000100</w:t>
+      </w:r>
+    </w:p>
+    <w:p>
+      <w:pPr>
+        <w:spacing w:after="0"/>
+      </w:pPr>
+    </w:p>
+    <w:p>
+      <w:pPr>
+        <w:spacing w:after="0"/>
+        <w:rPr>
+          <w:b/>
+        </w:rPr>
+      </w:pPr>
+      <w:r>
+        <w:rPr>
+          <w:b/>
+        </w:rPr>
+        <w:t>Move</w:t>
+      </w:r>
+    </w:p>
+    <w:p>
+      <w:pPr>
+        <w:spacing w:after="0"/>
+      </w:pPr>
+      <w:r>
+        <w:t>Moves</w:t>
+      </w:r>
+      <w:r>
+        <w:t xml:space="preserve"> a value from one register to another AND zeros out the source register</w:t>
+      </w:r>
+    </w:p>
+    <w:p>
+      <w:pPr>
+        <w:spacing w:after="0"/>
+      </w:pPr>
+    </w:p>
+    <w:p>
+      <w:pPr>
+        <w:spacing w:after="0"/>
+        <w:rPr>
+          <w:b/>
+        </w:rPr>
+      </w:pPr>
+      <w:r>
+        <w:rPr>
+          <w:b/>
+        </w:rPr>
+        <w:t>Assembly instructions</w:t>
+      </w:r>
+      <w:r>
+        <w:rPr>
+          <w:b/>
+        </w:rPr>
+        <w:t>:</w:t>
+      </w:r>
+    </w:p>
+    <w:p>
+      <w:pPr>
+        <w:spacing w:after="0"/>
+      </w:pPr>
+      <w:r>
+        <w:t>if r1 = 000:</w:t>
+      </w:r>
+    </w:p>
+    <w:p>
+      <w:pPr>
+        <w:spacing w:after="0"/>
+        <w:ind w:firstLine="720"/>
+      </w:pPr>
+      <w:r>
+        <w:t>copy $m, $r2</w:t>
+      </w:r>
+    </w:p>
+    <w:p>
+      <w:pPr>
+        <w:spacing w:after="0"/>
+        <w:ind w:firstLine="720"/>
+      </w:pPr>
+      <w:r>
+        <w:t>li 0</w:t>
+      </w:r>
+    </w:p>
+    <w:p>
+      <w:pPr>
+        <w:spacing w:after="0"/>
+      </w:pPr>
+      <w:r>
+        <w:t>else:</w:t>
+      </w:r>
+    </w:p>
+    <w:p>
+      <w:pPr>
+        <w:spacing w:after="0"/>
+        <w:ind w:firstLine="720"/>
+      </w:pPr>
+      <w:r>
+        <w:t>copy $r1, $r2</w:t>
+      </w:r>
+    </w:p>
+    <w:p>
+      <w:pPr>
+        <w:spacing w:after="0"/>
+        <w:ind w:firstLine="720"/>
+      </w:pPr>
+      <w:r>
+        <w:t>copy $m, $at</w:t>
+      </w:r>
+    </w:p>
+    <w:p>
+      <w:pPr>
+        <w:spacing w:after="0"/>
+        <w:ind w:firstLine="720"/>
+      </w:pPr>
+      <w:r>
+        <w:t>li 0</w:t>
+      </w:r>
+    </w:p>
+    <w:p>
+      <w:pPr>
+        <w:spacing w:after="0"/>
+        <w:ind w:firstLine="720"/>
+      </w:pPr>
+      <w:r>
+        <w:t>copy $m $r1</w:t>
+      </w:r>
+    </w:p>
+    <w:p>
+      <w:pPr>
+        <w:spacing w:after="0"/>
+        <w:ind w:firstLine="720"/>
+      </w:pPr>
+      <w:r>
+        <w:t>copy $at, $m</w:t>
+      </w:r>
+    </w:p>
+    <w:p>
+      <w:pPr>
+        <w:spacing w:after="0"/>
+      </w:pPr>
+    </w:p>
+    <w:p>
+      <w:pPr>
+        <w:spacing w:after="0"/>
+        <w:rPr>
+          <w:b/>
+        </w:rPr>
+      </w:pPr>
+      <w:r>
+        <w:rPr>
+          <w:b/>
+        </w:rPr>
+        <w:t>Machine code:</w:t>
+      </w:r>
+    </w:p>
+    <w:p>
+      <w:pPr>
+        <w:spacing w:after="0"/>
+      </w:pPr>
+      <w:r>
+        <w:t>If $r1 = $m (000):</w:t>
+      </w:r>
+    </w:p>
+    <w:p>
+      <w:pPr>
+        <w:spacing w:after="0"/>
+      </w:pPr>
       <w:r>
         <w:tab/>
-      </w:r>
+        <w:t>0000 000 [r2] 0110 xx</w:t>
+      </w:r>
+    </w:p>
+    <w:p>
+      <w:pPr>
+        <w:spacing w:after="0"/>
+      </w:pPr>
       <w:r>
         <w:tab/>
-        <w:t># gets $ra back.</w:t>
-      </w:r>
+        <w:t>1000 000000000000</w:t>
+      </w:r>
+    </w:p>
+    <w:p>
+      <w:pPr>
+        <w:spacing w:after="0"/>
+      </w:pPr>
+      <w:r>
+        <w:t xml:space="preserve">Else: </w:t>
+      </w:r>
+    </w:p>
+    <w:p>
+      <w:pPr>
+        <w:spacing w:after="0"/>
+      </w:pPr>
       <w:r>
         <w:tab/>
-      </w:r>
+        <w:t>0000 [r1] [r2] 0110 xx</w:t>
+      </w:r>
+    </w:p>
+    <w:p>
+      <w:pPr>
+        <w:spacing w:after="0"/>
+      </w:pPr>
       <w:r>
         <w:tab/>
-      </w:r>
+        <w:t xml:space="preserve">0000 </w:t>
+      </w:r>
+      <w:r>
+        <w:t xml:space="preserve">000 011 </w:t>
+      </w:r>
+      <w:r>
+        <w:t>0110 xx</w:t>
+      </w:r>
+    </w:p>
+    <w:p>
+      <w:pPr>
+        <w:spacing w:after="0"/>
+      </w:pPr>
       <w:r>
         <w:tab/>
-      </w:r>
+        <w:t>1000 000000000000</w:t>
+      </w:r>
+    </w:p>
+    <w:p>
+      <w:pPr>
+        <w:spacing w:after="0"/>
+      </w:pPr>
       <w:r>
         <w:tab/>
-        <w:t># 0000 0101 000 010 xx</w:t>
-      </w:r>
-    </w:p>
-    <w:p>
-      <w:pPr>
-        <w:tabs>
-          <w:tab w:val="left" w:pos="720"/>
-          <w:tab w:val="left" w:pos="1440"/>
-          <w:tab w:val="left" w:pos="2160"/>
-          <w:tab w:val="left" w:pos="2880"/>
-          <w:tab w:val="left" w:pos="3600"/>
-          <w:tab w:val="center" w:pos="4680"/>
-        </w:tabs>
-        <w:spacing w:after="0"/>
-      </w:pPr>
-      <w:r>
-        <w:t>Swap $m, $ra</w:t>
-      </w:r>
+        <w:t>0000 000 [r1] 0110 xx</w:t>
+      </w:r>
+    </w:p>
+    <w:p>
+      <w:pPr>
+        <w:spacing w:after="0"/>
+      </w:pPr>
       <w:r>
         <w:tab/>
-      </w:r>
-      <w:r>
-        <w:tab/>
-        <w:t># gets original M back.</w:t>
-      </w:r>
-      <w:r>
-        <w:tab/>
-      </w:r>
-      <w:r>
-        <w:tab/>
-      </w:r>
-      <w:r>
-        <w:tab/>
-        <w:t># 0000 0101 000 001 xx</w:t>
-      </w:r>
-    </w:p>
-    <w:p>
-      <w:pPr>
-        <w:tabs>
-          <w:tab w:val="left" w:pos="720"/>
-          <w:tab w:val="left" w:pos="1440"/>
-          <w:tab w:val="left" w:pos="2160"/>
-          <w:tab w:val="left" w:pos="2880"/>
-          <w:tab w:val="left" w:pos="3600"/>
-          <w:tab w:val="center" w:pos="4680"/>
-        </w:tabs>
-        <w:spacing w:after="0"/>
-      </w:pPr>
-      <w:r>
-        <w:t>j &lt;12 bit imm.&gt;</w:t>
-      </w:r>
-      <w:r>
-        <w:tab/>
-      </w:r>
-      <w:r>
-        <w:tab/>
-        <w:t># jump to the given immediate</w:t>
-      </w:r>
-      <w:r>
-        <w:tab/>
-      </w:r>
-      <w:r>
-        <w:tab/>
-        <w:t># 0100 &lt;12 bit imm.&gt;</w:t>
-      </w:r>
-      <w:r>
-        <w:br/>
-      </w:r>
-    </w:p>
-    <w:p>
-      <w:pPr>
-        <w:spacing w:after="0"/>
-        <w:rPr>
-          <w:b/>
-        </w:rPr>
-      </w:pPr>
-      <w:r>
-        <w:rPr>
-          <w:b/>
-        </w:rPr>
-        <w:t>Swap – swap registers</w:t>
-      </w:r>
-    </w:p>
-    <w:p>
-      <w:pPr>
-        <w:spacing w:after="0"/>
-      </w:pPr>
-      <w:r>
-        <w:t>Swaps the values between registers</w:t>
-      </w:r>
-    </w:p>
-    <w:p>
-      <w:pPr>
-        <w:spacing w:after="0"/>
-      </w:pPr>
-      <w:r>
-        <w:rPr>
-          <w:b/>
-        </w:rPr>
-        <w:t>Instructions</w:t>
-      </w:r>
-      <w:r>
+        <w:t>0000 011 000 0110 xx</w:t>
+      </w:r>
+    </w:p>
+    <w:p>
+      <w:pPr>
+        <w:spacing w:after="0"/>
+      </w:pPr>
+    </w:p>
+    <w:p>
+      <w:pPr>
+        <w:spacing w:after="0"/>
+      </w:pPr>
+    </w:p>
+    <w:p>
+      <w:pPr>
+        <w:spacing w:after="0"/>
+      </w:pPr>
+    </w:p>
+    <w:p>
+      <w:pPr>
+        <w:spacing w:after="0"/>
+      </w:pPr>
+    </w:p>
+    <w:p>
+      <w:pPr>
+        <w:spacing w:after="0"/>
+      </w:pPr>
+    </w:p>
+    <w:p>
+      <w:pPr>
+        <w:spacing w:after="0"/>
+      </w:pPr>
+    </w:p>
+    <w:p>
+      <w:pPr>
+        <w:spacing w:after="0"/>
+      </w:pPr>
+    </w:p>
+    <w:p>
+      <w:pPr>
+        <w:spacing w:after="0"/>
+      </w:pPr>
+    </w:p>
+    <w:p>
+      <w:pPr>
+        <w:spacing w:after="0"/>
+      </w:pPr>
+    </w:p>
+    <w:p>
+      <w:pPr>
+        <w:spacing w:after="0"/>
+      </w:pPr>
+    </w:p>
+    <w:p>
+      <w:pPr>
+        <w:spacing w:after="0"/>
+      </w:pPr>
+    </w:p>
+    <w:p>
+      <w:pPr>
+        <w:spacing w:after="0"/>
+      </w:pPr>
+    </w:p>
+    <w:p>
+      <w:pPr>
+        <w:spacing w:after="0"/>
+      </w:pPr>
+    </w:p>
+    <w:p>
+      <w:pPr>
+        <w:spacing w:after="0"/>
+      </w:pPr>
+    </w:p>
+    <w:p>
+      <w:pPr>
+        <w:spacing w:after="0"/>
+      </w:pPr>
+    </w:p>
+    <w:p>
+      <w:pPr>
+        <w:spacing w:after="0"/>
+      </w:pPr>
+    </w:p>
+    <w:p>
+      <w:pPr>
+        <w:spacing w:after="0"/>
+      </w:pPr>
+    </w:p>
+    <w:p>
+      <w:pPr>
+        <w:spacing w:after="0"/>
+      </w:pPr>
+    </w:p>
+    <w:p>
+      <w:pPr>
+        <w:spacing w:after="0"/>
+      </w:pPr>
+    </w:p>
+    <w:p>
+      <w:pPr>
+        <w:spacing w:after="0"/>
+      </w:pPr>
+    </w:p>
+    <w:p>
+      <w:pPr>
+        <w:spacing w:after="0"/>
+      </w:pPr>
+    </w:p>
+    <w:p>
+      <w:pPr>
+        <w:spacing w:after="0"/>
+      </w:pPr>
+    </w:p>
+    <w:p>
+      <w:pPr>
+        <w:spacing w:after="0"/>
+      </w:pPr>
+    </w:p>
+    <w:p>
+      <w:pPr>
+        <w:spacing w:after="0"/>
+        <w:rPr>
+          <w:b/>
+        </w:rPr>
+      </w:pPr>
+    </w:p>
+    <w:p>
+      <w:pPr>
+        <w:spacing w:after="0" w:line="480" w:lineRule="auto"/>
+        <w:contextualSpacing/>
+        <w:rPr>
+          <w:b/>
+        </w:rPr>
+      </w:pPr>
+      <w:r>
+        <w:rPr>
+          <w:b/>
+        </w:rPr>
+        <w:t>Datapath Components:</w:t>
+      </w:r>
+    </w:p>
+    <w:p>
+      <w:pPr>
+        <w:spacing w:after="0" w:line="480" w:lineRule="auto"/>
+        <w:contextualSpacing/>
+      </w:pPr>
+      <w:r>
+        <w:rPr>
+          <w:b/>
+        </w:rPr>
+        <w:t>PC</w:t>
+      </w:r>
+      <w:r>
+        <w:rPr>
+          <w:b/>
+        </w:rPr>
         <w:t>:</w:t>
       </w:r>
-    </w:p>
-    <w:p>
-      <w:pPr>
-        <w:spacing w:after="0"/>
-      </w:pPr>
-      <w:r>
-        <w:t>Copy $m, $at</w:t>
-      </w:r>
-    </w:p>
-    <w:p>
-      <w:pPr>
-        <w:spacing w:after="0"/>
-      </w:pPr>
-      <w:r>
-        <w:t>Copy $m, $R</w:t>
-      </w:r>
-    </w:p>
-    <w:p>
-      <w:pPr>
-        <w:spacing w:after="0"/>
-      </w:pPr>
-      <w:r>
-        <w:t>Copy $at, $m</w:t>
-      </w:r>
-    </w:p>
-    <w:p>
-      <w:pPr>
-        <w:spacing w:after="0"/>
-      </w:pPr>
-    </w:p>
-    <w:p>
-      <w:pPr>
-        <w:spacing w:after="0"/>
-        <w:rPr>
-          <w:b/>
-        </w:rPr>
-      </w:pPr>
-      <w:r>
-        <w:rPr>
-          <w:b/>
-        </w:rPr>
-        <w:t>Lui – Load upper immediate</w:t>
-      </w:r>
-    </w:p>
-    <w:p>
-      <w:pPr>
-        <w:spacing w:after="0"/>
-      </w:pPr>
-      <w:r>
-        <w:rPr>
-          <w:b/>
-        </w:rPr>
-        <w:t>Move – moves a value from one register to another AND zeros out the source register</w:t>
-      </w:r>
-    </w:p>
-    <w:p>
-      <w:pPr>
-        <w:spacing w:after="0"/>
-      </w:pPr>
-    </w:p>
-    <w:p>
-      <w:pPr>
-        <w:spacing w:after="0"/>
-      </w:pPr>
-    </w:p>
-    <w:p>
-      <w:pPr>
-        <w:spacing w:after="0"/>
-      </w:pPr>
-    </w:p>
-    <w:p>
-      <w:pPr>
-        <w:spacing w:after="0"/>
-      </w:pPr>
-    </w:p>
-    <w:p>
-      <w:pPr>
-        <w:spacing w:after="0"/>
-      </w:pPr>
-    </w:p>
-    <w:p>
-      <w:pPr>
-        <w:spacing w:after="0"/>
-      </w:pPr>
-    </w:p>
-    <w:p>
-      <w:pPr>
-        <w:spacing w:after="0"/>
-      </w:pPr>
-    </w:p>
-    <w:p>
-      <w:pPr>
-        <w:spacing w:after="0"/>
-      </w:pPr>
-    </w:p>
-    <w:p>
-      <w:pPr>
-        <w:spacing w:after="0"/>
-      </w:pPr>
-    </w:p>
-    <w:p>
-      <w:pPr>
-        <w:spacing w:after="0"/>
-      </w:pPr>
-    </w:p>
-    <w:p>
-      <w:pPr>
-        <w:spacing w:after="0"/>
-      </w:pPr>
-    </w:p>
-    <w:p>
-      <w:pPr>
-        <w:spacing w:after="0"/>
-      </w:pPr>
-    </w:p>
-    <w:p>
-      <w:pPr>
-        <w:spacing w:after="0"/>
-      </w:pPr>
-    </w:p>
-    <w:p>
-      <w:pPr>
-        <w:spacing w:after="0"/>
-      </w:pPr>
-    </w:p>
-    <w:p>
-      <w:pPr>
-        <w:spacing w:after="0"/>
-      </w:pPr>
-    </w:p>
-    <w:p>
-      <w:pPr>
-        <w:spacing w:after="0"/>
-      </w:pPr>
-    </w:p>
-    <w:p>
-      <w:pPr>
-        <w:spacing w:after="0"/>
-      </w:pPr>
-    </w:p>
-    <w:p>
-      <w:pPr>
-        <w:spacing w:after="0"/>
-      </w:pPr>
-    </w:p>
-    <w:p>
-      <w:pPr>
-        <w:spacing w:after="0"/>
-      </w:pPr>
-    </w:p>
-    <w:p>
-      <w:pPr>
-        <w:spacing w:after="0"/>
-      </w:pPr>
-    </w:p>
-    <w:p>
-      <w:pPr>
-        <w:spacing w:after="0"/>
-      </w:pPr>
-    </w:p>
-    <w:p>
-      <w:pPr>
-        <w:spacing w:after="0"/>
-      </w:pPr>
-    </w:p>
-    <w:p>
-      <w:pPr>
-        <w:spacing w:after="0"/>
-      </w:pPr>
-    </w:p>
-    <w:p>
-      <w:pPr>
-        <w:spacing w:after="0"/>
-        <w:rPr>
-          <w:b/>
-        </w:rPr>
-      </w:pPr>
+      <w:r>
+        <w:t xml:space="preserve"> </w:t>
+      </w:r>
+      <w:r>
+        <w:t>PC</w:t>
+      </w:r>
+      <w:r>
+        <w:t xml:space="preserve"> is the pointer counter register. It outputs the current instruction address, then stores the next instruction address.</w:t>
+      </w:r>
+      <w:r>
+        <w:t xml:space="preserve"> It takes in and outputs bits [15:0].</w:t>
+      </w:r>
+      <w:r>
+        <w:t xml:space="preserve"> PC also has a PC write signal which </w:t>
+      </w:r>
+      <w:r>
+        <w:t>prevents the PC to be incremented during cycles when it should not be incremented.</w:t>
+      </w:r>
     </w:p>
     <w:p>
       <w:pPr>
         <w:spacing w:after="0" w:line="480" w:lineRule="auto"/>
         <w:contextualSpacing/>
-        <w:rPr>
-          <w:b/>
-        </w:rPr>
-      </w:pPr>
-      <w:r>
-        <w:rPr>
-          <w:b/>
-        </w:rPr>
-        <w:t>Datapath Components:</w:t>
+      </w:pPr>
+      <w:r>
+        <w:rPr>
+          <w:b/>
+        </w:rPr>
+        <w:t>Adder</w:t>
+      </w:r>
+      <w:r>
+        <w:rPr>
+          <w:b/>
+        </w:rPr>
+        <w:t>1</w:t>
+      </w:r>
+      <w:r>
+        <w:t>: This adder</w:t>
+      </w:r>
+      <w:r>
+        <w:t xml:space="preserve"> takes in the current instruction address and adds 1 to it.</w:t>
+      </w:r>
+      <w:r>
+        <w:t xml:space="preserve"> </w:t>
+      </w:r>
+      <w:r>
+        <w:t>Both input and output are 16 bits.</w:t>
       </w:r>
     </w:p>
     <w:p>
@@ -4223,272 +4908,207 @@
         <w:rPr>
           <w:b/>
         </w:rPr>
-        <w:t>PC</w:t>
-      </w:r>
-      <w:r>
-        <w:rPr>
-          <w:b/>
-        </w:rPr>
-        <w:t>:</w:t>
+        <w:t xml:space="preserve">Adder2: </w:t>
+      </w:r>
+      <w:r>
+        <w:t>This adder is used for branches and adds the sig</w:t>
+      </w:r>
+      <w:r>
+        <w:t>n extended immediate value from the instruction with the PC. However, this happens AFTER PC has been incremented for this cycle, so the jump will really be from PC of current instruction + branch value + 1</w:t>
+      </w:r>
+    </w:p>
+    <w:p>
+      <w:pPr>
+        <w:spacing w:after="0" w:line="480" w:lineRule="auto"/>
+        <w:contextualSpacing/>
+      </w:pPr>
+      <w:r>
+        <w:rPr>
+          <w:b/>
+        </w:rPr>
+        <w:t>Instruction Memory:</w:t>
+      </w:r>
+      <w:r>
+        <w:t xml:space="preserve"> Instruction memory is a block of memory which contains the instructions in the program. It takes in the current instruction address and outputs the instruction.</w:t>
+      </w:r>
+      <w:r>
+        <w:t xml:space="preserve"> Takes in and outputs bits [15:0]</w:t>
+      </w:r>
+    </w:p>
+    <w:p>
+      <w:pPr>
+        <w:spacing w:after="0" w:line="480" w:lineRule="auto"/>
+        <w:contextualSpacing/>
+      </w:pPr>
+      <w:r>
+        <w:rPr>
+          <w:b/>
+        </w:rPr>
+        <w:t>IR:</w:t>
+      </w:r>
+      <w:r>
+        <w:t xml:space="preserve"> IR is the instruction register. It takes the instruction output from the Instruction Memory, holds it through the rest of the cycle, and then on the next cycle outputs the instruction that is was fed in. </w:t>
+      </w:r>
+      <w:r>
+        <w:t>It takes in and outputs bits [15:0]</w:t>
+      </w:r>
+    </w:p>
+    <w:p>
+      <w:pPr>
+        <w:spacing w:after="0" w:line="480" w:lineRule="auto"/>
+        <w:contextualSpacing/>
+      </w:pPr>
+      <w:r>
+        <w:rPr>
+          <w:b/>
+        </w:rPr>
+        <w:lastRenderedPageBreak/>
+        <w:t>Register File:</w:t>
+      </w:r>
+      <w:r>
+        <w:t xml:space="preserve"> The bits from the instruction are split up and sent to the appropriate areas of the Register File. The Register File takes in the addresses of the relevant registers from the instruction and outputs the contents of those registers. It also takes in either the resulting value from an operation or an immediate value. The </w:t>
+      </w:r>
+      <w:r>
+        <w:t>result of all computations are stored in main, so there is</w:t>
+      </w:r>
+      <w:r>
+        <w:t xml:space="preserve"> no destination register input. The register file outputs the contents stored in the specified </w:t>
+      </w:r>
+      <w:r>
+        <w:t>registers. The register file has one</w:t>
+      </w:r>
+      <w:r>
+        <w:t xml:space="preserve"> control signals: </w:t>
+      </w:r>
+      <w:r>
+        <w:t>reg</w:t>
+      </w:r>
+      <w:r>
+        <w:t>. Regw is the signal for register writing. If it is turned on the value output by the main ALU is stored in the main register. If it is off writing to the main register is disabled</w:t>
+      </w:r>
+      <w:r>
+        <w:t>.</w:t>
+      </w:r>
+      <w:r>
+        <w:t xml:space="preserve"> The ra1 takes in bits [7:5] which chooses the register in both R and IR type instructions. Ra2 takes in bits [4:2]</w:t>
+      </w:r>
+      <w:r>
+        <w:t xml:space="preserve">, which are chooses the second register for R type instructions. The register file outputs two sets of 16 bits, the contents of the registers. </w:t>
+      </w:r>
+    </w:p>
+    <w:p>
+      <w:pPr>
+        <w:spacing w:after="0" w:line="480" w:lineRule="auto"/>
+        <w:contextualSpacing/>
+      </w:pPr>
+      <w:r>
+        <w:rPr>
+          <w:b/>
+        </w:rPr>
+        <w:t>ALUinA, ALUinB:</w:t>
+      </w:r>
+      <w:r>
+        <w:t xml:space="preserve"> These are both registers that take the output from the register file to store the values between cycles and then output those values to the ALU.</w:t>
+      </w:r>
+      <w:r>
+        <w:t xml:space="preserve"> Takes in and outputs 16 bits.</w:t>
+      </w:r>
+    </w:p>
+    <w:p>
+      <w:pPr>
+        <w:spacing w:after="0" w:line="480" w:lineRule="auto"/>
+        <w:contextualSpacing/>
+      </w:pPr>
+      <w:r>
+        <w:rPr>
+          <w:b/>
+        </w:rPr>
+        <w:t xml:space="preserve">ALU Main: </w:t>
+      </w:r>
+      <w:r>
+        <w:t xml:space="preserve">ALU Main is the main ALU in the processor. </w:t>
+      </w:r>
+      <w:r>
+        <w:t xml:space="preserve">The </w:t>
+      </w:r>
+      <w:r>
+        <w:t xml:space="preserve">values stored in ALUinA, </w:t>
+      </w:r>
+      <w:r>
+        <w:t>ALUinB, the</w:t>
+      </w:r>
+      <w:r>
+        <w:t xml:space="preserve"> sign extended immediate value are inputs for the ALU, and are chosen depending on the type of instruction. </w:t>
+      </w:r>
+      <w:r>
+        <w:t xml:space="preserve">The ALU outputs the result of the computation. The ALU takes in ALU control, which tells the ALU which operation to perform. </w:t>
+      </w:r>
+      <w:r>
+        <w:t xml:space="preserve"> ALU main takes in two sets of 16 bits and outputs a 16 bit answer. It also outputs a 1 bit, isZero which is used for branches. </w:t>
+      </w:r>
+    </w:p>
+    <w:p>
+      <w:pPr>
+        <w:spacing w:after="0" w:line="480" w:lineRule="auto"/>
+        <w:contextualSpacing/>
+      </w:pPr>
+      <w:r>
+        <w:rPr>
+          <w:b/>
+        </w:rPr>
+        <w:t xml:space="preserve">ALUOut: </w:t>
+      </w:r>
+      <w:r>
+        <w:t>ALUOut is the register that stores the resulting calculations from the ALU. ALUOut stores these results between cycles and outputs the results at the beginning of the next cycle.</w:t>
+      </w:r>
+      <w:r>
+        <w:t xml:space="preserve"> It takes in the 16 bit results and outputs a 16 bit result.</w:t>
+      </w:r>
+    </w:p>
+    <w:p>
+      <w:pPr>
+        <w:spacing w:after="0" w:line="480" w:lineRule="auto"/>
+        <w:contextualSpacing/>
+      </w:pPr>
+      <w:r>
+        <w:rPr>
+          <w:b/>
+        </w:rPr>
+        <w:t xml:space="preserve">Data Memory: </w:t>
+      </w:r>
+      <w:r>
+        <w:t xml:space="preserve">Data memory is the main memory in the computer. Data memory takes </w:t>
+      </w:r>
+      <w:r>
+        <w:t>in the result from the ALU either</w:t>
+      </w:r>
+      <w:r>
+        <w:t xml:space="preserve"> retrieves the value sto</w:t>
+      </w:r>
+      <w:r>
+        <w:t xml:space="preserve">red at that location in memory or stores the </w:t>
+      </w:r>
+      <w:r>
+        <w:t>value in ALUinA</w:t>
       </w:r>
       <w:r>
         <w:t xml:space="preserve"> </w:t>
       </w:r>
       <w:r>
-        <w:t>PC</w:t>
-      </w:r>
-      <w:r>
-        <w:t xml:space="preserve"> is the pointer counter register. It outputs the current instruction address, then stores the next instruction address.</w:t>
-      </w:r>
-      <w:r>
-        <w:t xml:space="preserve"> It takes in and outputs bits [15:0].</w:t>
-      </w:r>
-      <w:r>
-        <w:t xml:space="preserve"> PC also has a PC write signal which </w:t>
-      </w:r>
-      <w:r>
-        <w:t>prevents the PC to be incremented during cycles when it should not be incremented.</w:t>
-      </w:r>
-    </w:p>
-    <w:p>
-      <w:pPr>
-        <w:spacing w:after="0" w:line="480" w:lineRule="auto"/>
-        <w:contextualSpacing/>
-      </w:pPr>
-      <w:r>
-        <w:rPr>
-          <w:b/>
-        </w:rPr>
-        <w:t>Adder</w:t>
-      </w:r>
-      <w:r>
-        <w:rPr>
-          <w:b/>
-        </w:rPr>
-        <w:t>1</w:t>
-      </w:r>
-      <w:r>
-        <w:t>: This adder</w:t>
-      </w:r>
-      <w:r>
-        <w:t xml:space="preserve"> takes in the current instruction address and adds 1 to it.</w:t>
-      </w:r>
-      <w:r>
-        <w:t xml:space="preserve"> </w:t>
-      </w:r>
-      <w:r>
-        <w:t>Both input and output are 16 bits.</w:t>
-      </w:r>
-    </w:p>
-    <w:p>
-      <w:pPr>
-        <w:spacing w:after="0" w:line="480" w:lineRule="auto"/>
-        <w:contextualSpacing/>
-      </w:pPr>
-      <w:r>
-        <w:rPr>
-          <w:b/>
-        </w:rPr>
-        <w:t xml:space="preserve">Adder2: </w:t>
-      </w:r>
-      <w:r>
-        <w:t>This adder is used for branches and adds the sig</w:t>
-      </w:r>
-      <w:r>
-        <w:t>n extended immediate value from the instruction with the PC. However, this happens AFTER PC has been incremented for this cycle, so the jump will really be from PC of current instruction + branch value + 1</w:t>
-      </w:r>
-    </w:p>
-    <w:p>
-      <w:pPr>
-        <w:spacing w:after="0" w:line="480" w:lineRule="auto"/>
-        <w:contextualSpacing/>
-      </w:pPr>
-      <w:r>
-        <w:rPr>
-          <w:b/>
-        </w:rPr>
-        <w:t>Instruction Memory:</w:t>
-      </w:r>
-      <w:r>
-        <w:t xml:space="preserve"> Instruction memory is a block of memory which contains the instructions in the program. It takes in the current instruction address and outputs the instruction.</w:t>
-      </w:r>
-      <w:r>
-        <w:t xml:space="preserve"> Takes in and outputs bits [15:0]</w:t>
-      </w:r>
-    </w:p>
-    <w:p>
-      <w:pPr>
-        <w:spacing w:after="0" w:line="480" w:lineRule="auto"/>
-        <w:contextualSpacing/>
-      </w:pPr>
-      <w:r>
-        <w:rPr>
-          <w:b/>
-        </w:rPr>
-        <w:t>IR:</w:t>
-      </w:r>
-      <w:r>
-        <w:t xml:space="preserve"> IR is the instruction register. It takes the instruction output from the Instruction Memory, holds it through the rest of the cycle, and then on the next cycle outputs the instruction that is was fed in. </w:t>
-      </w:r>
-      <w:r>
-        <w:t>It takes in and outputs bits [15:0]</w:t>
-      </w:r>
-    </w:p>
-    <w:p>
-      <w:pPr>
-        <w:spacing w:after="0" w:line="480" w:lineRule="auto"/>
-        <w:contextualSpacing/>
-      </w:pPr>
-      <w:r>
-        <w:rPr>
-          <w:b/>
-        </w:rPr>
-        <w:t>Register File:</w:t>
-      </w:r>
-      <w:r>
-        <w:t xml:space="preserve"> The bits from the instruction are split up and sent to the appropriate areas of the Register File. The Register File takes in the addresses of the relevant registers from the instruction and outputs the contents of those registers. It also takes in either the resulting value from an operation or an immediate value. The </w:t>
-      </w:r>
-      <w:r>
-        <w:t>result of all computations are stored in main, so there is</w:t>
-      </w:r>
-      <w:r>
-        <w:t xml:space="preserve"> no destination register input. The register file outputs the contents stored in the specified </w:t>
-      </w:r>
-      <w:r>
-        <w:t>registers. The register file has one</w:t>
-      </w:r>
-      <w:r>
-        <w:t xml:space="preserve"> control signals: </w:t>
-      </w:r>
-      <w:r>
-        <w:t>reg</w:t>
-      </w:r>
-      <w:r>
-        <w:t>. Regw is the signal for register writing. If it is turned on the value output by the main ALU is stored in the main register. If it is off writing to the main register is disabled</w:t>
-      </w:r>
-      <w:r>
-        <w:t>.</w:t>
-      </w:r>
-      <w:r>
-        <w:t xml:space="preserve"> The ra1 takes in bits [7:5] which chooses the register in both R and IR type instructions. Ra2 takes in bits [4:2]</w:t>
-      </w:r>
-      <w:r>
-        <w:t xml:space="preserve">, which are </w:t>
+        <w:t xml:space="preserve">(the value of the main register) </w:t>
+      </w:r>
+      <w:r>
+        <w:t>at the location in memory in the specified register</w:t>
+      </w:r>
+      <w:r>
+        <w:t>, and outputs that valu</w:t>
+      </w:r>
+      <w:r>
+        <w:t xml:space="preserve">e. Data memory has a mem write control signal, which allows writing to memory on the correct </w:t>
       </w:r>
       <w:r>
         <w:lastRenderedPageBreak/>
-        <w:t xml:space="preserve">chooses the second register for R type instructions. The register file outputs two sets of 16 bits, the contents of the registers. </w:t>
-      </w:r>
-    </w:p>
-    <w:p>
-      <w:pPr>
-        <w:spacing w:after="0" w:line="480" w:lineRule="auto"/>
-        <w:contextualSpacing/>
-      </w:pPr>
-      <w:r>
-        <w:rPr>
-          <w:b/>
-        </w:rPr>
-        <w:t>ALUinA, ALUinB:</w:t>
-      </w:r>
-      <w:r>
-        <w:t xml:space="preserve"> These are both registers that take the output from the register file to store the values between cycles and then output those values to the ALU.</w:t>
-      </w:r>
-      <w:r>
-        <w:t xml:space="preserve"> Takes in and outputs 16 bits.</w:t>
-      </w:r>
-    </w:p>
-    <w:p>
-      <w:pPr>
-        <w:spacing w:after="0" w:line="480" w:lineRule="auto"/>
-        <w:contextualSpacing/>
-      </w:pPr>
-      <w:r>
-        <w:rPr>
-          <w:b/>
-        </w:rPr>
-        <w:t xml:space="preserve">ALU Main: </w:t>
-      </w:r>
-      <w:r>
-        <w:t xml:space="preserve">ALU Main is the main ALU in the processor. </w:t>
-      </w:r>
-      <w:r>
-        <w:t xml:space="preserve">The </w:t>
-      </w:r>
-      <w:r>
-        <w:t xml:space="preserve">values stored in ALUinA, </w:t>
-      </w:r>
-      <w:r>
-        <w:t>ALUinB, the</w:t>
-      </w:r>
-      <w:r>
-        <w:t xml:space="preserve"> sign extended immediate value are inputs for the ALU, and are chosen depending on the type of instruction. </w:t>
-      </w:r>
-      <w:r>
-        <w:t xml:space="preserve">The ALU outputs the result of the computation. The ALU takes in ALU control, which tells the ALU which operation to perform. </w:t>
-      </w:r>
-      <w:r>
-        <w:t xml:space="preserve"> ALU main takes in two sets of 16 bits and outputs a 16 bit answer. It also outputs a 1 bit, isZero which is used for branches. </w:t>
-      </w:r>
-    </w:p>
-    <w:p>
-      <w:pPr>
-        <w:spacing w:after="0" w:line="480" w:lineRule="auto"/>
-        <w:contextualSpacing/>
-      </w:pPr>
-      <w:r>
-        <w:rPr>
-          <w:b/>
-        </w:rPr>
-        <w:t xml:space="preserve">ALUOut: </w:t>
-      </w:r>
-      <w:r>
-        <w:t>ALUOut is the register that stores the resulting calculations from the ALU. ALUOut stores these results between cycles and outputs the results at the beginning of the next cycle.</w:t>
-      </w:r>
-      <w:r>
-        <w:t xml:space="preserve"> It takes in the 16 bit results and outputs a 16 bit result.</w:t>
-      </w:r>
-    </w:p>
-    <w:p>
-      <w:pPr>
-        <w:spacing w:after="0" w:line="480" w:lineRule="auto"/>
-        <w:contextualSpacing/>
-      </w:pPr>
-      <w:r>
-        <w:rPr>
-          <w:b/>
-        </w:rPr>
-        <w:t xml:space="preserve">Data Memory: </w:t>
-      </w:r>
-      <w:r>
-        <w:t xml:space="preserve">Data memory is the main memory in the computer. Data memory takes </w:t>
-      </w:r>
-      <w:r>
-        <w:t>in the result from the ALU either</w:t>
-      </w:r>
-      <w:r>
-        <w:t xml:space="preserve"> retrieves the value sto</w:t>
-      </w:r>
-      <w:r>
-        <w:t xml:space="preserve">red at that location in memory or stores the </w:t>
-      </w:r>
-      <w:r>
-        <w:t>value in ALUinA</w:t>
-      </w:r>
-      <w:r>
-        <w:t xml:space="preserve"> </w:t>
-      </w:r>
-      <w:r>
-        <w:t xml:space="preserve">(the value of the main register) </w:t>
-      </w:r>
-      <w:r>
-        <w:t>at the location in memory in the specified register</w:t>
-      </w:r>
-      <w:r>
-        <w:t>, and outputs that valu</w:t>
-      </w:r>
-      <w:r>
-        <w:t>e. Data memory has a mem write control signal, which allows writing to memory on the correct instructions and turning off writing to memory on instructions that are not supposed to write to memory.</w:t>
+        <w:t>instructions and turning off writing to memory on instructions that are not supposed to write to memory.</w:t>
       </w:r>
       <w:r>
         <w:t xml:space="preserve"> Data memory takes in a 16 bit number and outputs the 16 bit result from the read. </w:t>
@@ -6010,6 +6630,7 @@
         <w:rPr>
           <w:b/>
         </w:rPr>
+        <w:lastRenderedPageBreak/>
         <w:t>Fetch</w:t>
       </w:r>
       <w:r>
@@ -6281,7 +6902,6 @@
         <w:rPr>
           <w:b/>
         </w:rPr>
-        <w:lastRenderedPageBreak/>
         <w:tab/>
       </w:r>
       <w:r>
@@ -6867,6 +7487,7 @@
         <w:contextualSpacing/>
       </w:pPr>
       <w:r>
+        <w:lastRenderedPageBreak/>
         <w:t>beq $t0, 15</w:t>
       </w:r>
     </w:p>

</xml_diff>